<commit_message>
bqckup for new version of rapport
</commit_message>
<xml_diff>
--- a/rapport/section_etat_de_art.docx
+++ b/rapport/section_etat_de_art.docx
@@ -43,7 +43,21 @@
         <w:rPr>
           <w:lang w:val="fr-FR"/>
         </w:rPr>
-        <w:t>\subsubsection{</w:t>
+        <w:t>\</w:t>
+      </w:r>
+      <w:proofErr w:type="spellStart"/>
+      <w:r>
+        <w:rPr>
+          <w:lang w:val="fr-FR"/>
+        </w:rPr>
+        <w:t>subsubsection</w:t>
+      </w:r>
+      <w:proofErr w:type="spellEnd"/>
+      <w:r>
+        <w:rPr>
+          <w:lang w:val="fr-FR"/>
+        </w:rPr>
+        <w:t>{</w:t>
       </w:r>
       <w:r>
         <w:rPr>
@@ -65,7 +79,7 @@
           <w:b/>
           <w:lang w:val="fr-FR" w:eastAsia="ko-KR"/>
         </w:rPr>
-        <w:t xml:space="preserve"> \newline</w:t>
+        <w:t xml:space="preserve"> </w:t>
       </w:r>
     </w:p>
     <w:p>
@@ -152,8 +166,16 @@
         <w:rPr>
           <w:lang w:val="fr-FR"/>
         </w:rPr>
-        <w:t>\cite{</w:t>
-      </w:r>
+        <w:t>\</w:t>
+      </w:r>
+      <w:proofErr w:type="gramStart"/>
+      <w:r>
+        <w:rPr>
+          <w:lang w:val="fr-FR"/>
+        </w:rPr>
+        <w:t>cite{</w:t>
+      </w:r>
+      <w:proofErr w:type="gramEnd"/>
       <w:r>
         <w:rPr>
           <w:lang w:val="fr-FR"/>
@@ -176,8 +198,16 @@
         <w:rPr>
           <w:lang w:val="fr-FR"/>
         </w:rPr>
-        <w:t xml:space="preserve"> \newline</w:t>
-      </w:r>
+        <w:t xml:space="preserve"> \</w:t>
+      </w:r>
+      <w:proofErr w:type="spellStart"/>
+      <w:r>
+        <w:rPr>
+          <w:lang w:val="fr-FR"/>
+        </w:rPr>
+        <w:t>newline</w:t>
+      </w:r>
+      <w:proofErr w:type="spellEnd"/>
     </w:p>
     <w:p>
       <w:pPr>
@@ -190,7 +220,35 @@
         <w:rPr>
           <w:lang w:val="fr-FR"/>
         </w:rPr>
-        <w:t>\begin{itemize}</w:t>
+        <w:t>\</w:t>
+      </w:r>
+      <w:proofErr w:type="spellStart"/>
+      <w:r>
+        <w:rPr>
+          <w:lang w:val="fr-FR"/>
+        </w:rPr>
+        <w:t>begin</w:t>
+      </w:r>
+      <w:proofErr w:type="spellEnd"/>
+      <w:r>
+        <w:rPr>
+          <w:lang w:val="fr-FR"/>
+        </w:rPr>
+        <w:t>{</w:t>
+      </w:r>
+      <w:proofErr w:type="spellStart"/>
+      <w:r>
+        <w:rPr>
+          <w:lang w:val="fr-FR"/>
+        </w:rPr>
+        <w:t>itemize</w:t>
+      </w:r>
+      <w:proofErr w:type="spellEnd"/>
+      <w:r>
+        <w:rPr>
+          <w:lang w:val="fr-FR"/>
+        </w:rPr>
+        <w:t>}</w:t>
       </w:r>
     </w:p>
     <w:p>
@@ -278,7 +336,21 @@
         <w:rPr>
           <w:lang w:val="fr-FR"/>
         </w:rPr>
-        <w:t xml:space="preserve"> obtenus peuvent sembler  surnaturels. Cette technique à d'ailleurs été </w:t>
+        <w:t xml:space="preserve"> obtenus peuvent sembler  surnaturels. Cette technique </w:t>
+      </w:r>
+      <w:proofErr w:type="spellStart"/>
+      <w:r>
+        <w:rPr>
+          <w:lang w:val="fr-FR"/>
+        </w:rPr>
+        <w:t>à</w:t>
+      </w:r>
+      <w:proofErr w:type="spellEnd"/>
+      <w:r>
+        <w:rPr>
+          <w:lang w:val="fr-FR"/>
+        </w:rPr>
+        <w:t xml:space="preserve"> d'ailleurs été </w:t>
       </w:r>
       <w:r>
         <w:rPr>
@@ -290,14 +362,36 @@
         <w:rPr>
           <w:lang w:val="fr-FR"/>
         </w:rPr>
-        <w:t xml:space="preserve"> "hand-of-god" </w:t>
-      </w:r>
-      <w:r>
-        <w:rPr>
-          <w:lang w:val="fr-FR"/>
-        </w:rPr>
-        <w:t>\cite{</w:t>
-      </w:r>
+        <w:t xml:space="preserve"> "hand-of-</w:t>
+      </w:r>
+      <w:proofErr w:type="spellStart"/>
+      <w:r>
+        <w:rPr>
+          <w:lang w:val="fr-FR"/>
+        </w:rPr>
+        <w:t>god</w:t>
+      </w:r>
+      <w:proofErr w:type="spellEnd"/>
+      <w:r>
+        <w:rPr>
+          <w:lang w:val="fr-FR"/>
+        </w:rPr>
+        <w:t xml:space="preserve">" </w:t>
+      </w:r>
+      <w:r>
+        <w:rPr>
+          <w:lang w:val="fr-FR"/>
+        </w:rPr>
+        <w:t>\</w:t>
+      </w:r>
+      <w:proofErr w:type="gramStart"/>
+      <w:r>
+        <w:rPr>
+          <w:lang w:val="fr-FR"/>
+        </w:rPr>
+        <w:t>cite{</w:t>
+      </w:r>
+      <w:proofErr w:type="gramEnd"/>
       <w:r>
         <w:rPr>
           <w:lang w:val="fr-FR"/>
@@ -314,8 +408,16 @@
         <w:rPr>
           <w:lang w:val="fr-FR"/>
         </w:rPr>
-        <w:t>. }</w:t>
-      </w:r>
+        <w:t xml:space="preserve">. </w:t>
+      </w:r>
+      <w:proofErr w:type="gramStart"/>
+      <w:r>
+        <w:rPr>
+          <w:lang w:val="fr-FR"/>
+        </w:rPr>
+        <w:t>}</w:t>
+      </w:r>
+      <w:proofErr w:type="gramEnd"/>
     </w:p>
     <w:p>
       <w:pPr>
@@ -364,8 +466,16 @@
         <w:rPr>
           <w:lang w:val="fr-FR"/>
         </w:rPr>
-        <w:t>tesse et d'équilibre \cite{</w:t>
-      </w:r>
+        <w:t>tesse et d'équilibre \</w:t>
+      </w:r>
+      <w:proofErr w:type="gramStart"/>
+      <w:r>
+        <w:rPr>
+          <w:lang w:val="fr-FR"/>
+        </w:rPr>
+        <w:t>cite{</w:t>
+      </w:r>
+      <w:proofErr w:type="gramEnd"/>
       <w:r>
         <w:rPr>
           <w:lang w:val="fr-FR"/>
@@ -465,8 +575,16 @@
         <w:rPr>
           <w:lang w:val="fr-FR"/>
         </w:rPr>
-        <w:t>\cite{</w:t>
-      </w:r>
+        <w:t>\</w:t>
+      </w:r>
+      <w:proofErr w:type="gramStart"/>
+      <w:r>
+        <w:rPr>
+          <w:lang w:val="fr-FR"/>
+        </w:rPr>
+        <w:t>cite{</w:t>
+      </w:r>
+      <w:proofErr w:type="gramEnd"/>
       <w:r>
         <w:rPr>
           <w:lang w:val="fr-FR"/>
@@ -524,7 +642,21 @@
         <w:rPr>
           <w:lang w:val="fr-FR"/>
         </w:rPr>
-        <w:t>\subsubsection{</w:t>
+        <w:t>\</w:t>
+      </w:r>
+      <w:proofErr w:type="spellStart"/>
+      <w:r>
+        <w:rPr>
+          <w:lang w:val="fr-FR"/>
+        </w:rPr>
+        <w:t>subsubsection</w:t>
+      </w:r>
+      <w:proofErr w:type="spellEnd"/>
+      <w:r>
+        <w:rPr>
+          <w:lang w:val="fr-FR"/>
+        </w:rPr>
+        <w:t>{</w:t>
       </w:r>
       <w:r>
         <w:rPr>
@@ -574,14 +706,6 @@
           <w:lang w:val="fr-FR"/>
         </w:rPr>
         <w:t xml:space="preserve"> </w:t>
-      </w:r>
-      <w:r>
-        <w:rPr>
-          <w:rFonts w:ascii="Arial" w:eastAsiaTheme="minorHAnsi" w:hAnsi="Arial" w:cs="Arial"/>
-          <w:b/>
-          <w:lang w:val="fr-FR" w:eastAsia="ko-KR"/>
-        </w:rPr>
-        <w:t>\newline</w:t>
       </w:r>
     </w:p>
     <w:p>
@@ -729,6 +853,7 @@
         </w:rPr>
         <w:t>\</w:t>
       </w:r>
+      <w:proofErr w:type="spellStart"/>
       <w:r>
         <w:rPr>
           <w:rStyle w:val="kw1"/>
@@ -736,6 +861,7 @@
         </w:rPr>
         <w:t>includegraphics</w:t>
       </w:r>
+      <w:proofErr w:type="spellEnd"/>
       <w:r>
         <w:rPr>
           <w:rStyle w:val="sy0"/>
@@ -780,6 +906,7 @@
         </w:rPr>
         <w:t>\</w:t>
       </w:r>
+      <w:proofErr w:type="spellStart"/>
       <w:r>
         <w:rPr>
           <w:rStyle w:val="kw1"/>
@@ -787,6 +914,7 @@
         </w:rPr>
         <w:t>caption</w:t>
       </w:r>
+      <w:proofErr w:type="spellEnd"/>
       <w:r>
         <w:rPr>
           <w:rStyle w:val="sy0"/>
@@ -799,13 +927,29 @@
           <w:rStyle w:val="re9"/>
           <w:lang w:val="fr-FR"/>
         </w:rPr>
-        <w:t>exemple de controleur dans l</w:t>
-      </w:r>
+        <w:t xml:space="preserve">exemple de </w:t>
+      </w:r>
+      <w:proofErr w:type="spellStart"/>
       <w:r>
         <w:rPr>
           <w:rStyle w:val="re9"/>
           <w:lang w:val="fr-FR"/>
         </w:rPr>
+        <w:t>controleur</w:t>
+      </w:r>
+      <w:proofErr w:type="spellEnd"/>
+      <w:r>
+        <w:rPr>
+          <w:rStyle w:val="re9"/>
+          <w:lang w:val="fr-FR"/>
+        </w:rPr>
+        <w:t xml:space="preserve"> dans l</w:t>
+      </w:r>
+      <w:r>
+        <w:rPr>
+          <w:rStyle w:val="re9"/>
+          <w:lang w:val="fr-FR"/>
+        </w:rPr>
         <w:t xml:space="preserve">'espace des joints </w:t>
       </w:r>
       <w:r>
@@ -870,6 +1014,7 @@
         </w:rPr>
         <w:t>{</w:t>
       </w:r>
+      <w:proofErr w:type="spellStart"/>
       <w:r>
         <w:rPr>
           <w:rStyle w:val="re9"/>
@@ -884,6 +1029,7 @@
         </w:rPr>
         <w:t>joint_space_motion_control</w:t>
       </w:r>
+      <w:proofErr w:type="spellEnd"/>
       <w:r>
         <w:rPr>
           <w:rStyle w:val="sy0"/>
@@ -980,11 +1126,79 @@
         </w:rPr>
         <w:t xml:space="preserve"> permettant de suivre les positions spécifiées (</w:t>
       </w:r>
-      <w:r>
-        <w:rPr>
-          <w:lang w:val="fr-FR"/>
-        </w:rPr>
-        <w:t xml:space="preserve">antagonist feedback </w:t>
+      <w:proofErr w:type="spellStart"/>
+      <w:r>
+        <w:rPr>
+          <w:lang w:val="fr-FR"/>
+        </w:rPr>
+        <w:t>antagonist</w:t>
+      </w:r>
+      <w:proofErr w:type="spellEnd"/>
+      <w:r>
+        <w:rPr>
+          <w:lang w:val="fr-FR"/>
+        </w:rPr>
+        <w:t xml:space="preserve"> feedback </w:t>
+      </w:r>
+      <w:r>
+        <w:rPr>
+          <w:lang w:val="fr-FR"/>
+        </w:rPr>
+        <w:t>\</w:t>
+      </w:r>
+      <w:proofErr w:type="gramStart"/>
+      <w:r>
+        <w:rPr>
+          <w:lang w:val="fr-FR"/>
+        </w:rPr>
+        <w:t>cite{</w:t>
+      </w:r>
+      <w:proofErr w:type="gramEnd"/>
+      <w:r>
+        <w:rPr>
+          <w:lang w:val="fr-FR"/>
+        </w:rPr>
+        <w:t>neff2002modeling</w:t>
+      </w:r>
+      <w:r>
+        <w:rPr>
+          <w:lang w:val="fr-FR"/>
+        </w:rPr>
+        <w:t>}</w:t>
+      </w:r>
+      <w:r>
+        <w:rPr>
+          <w:lang w:val="fr-FR"/>
+        </w:rPr>
+        <w:t>, non-</w:t>
+      </w:r>
+      <w:proofErr w:type="spellStart"/>
+      <w:r>
+        <w:rPr>
+          <w:lang w:val="fr-FR"/>
+        </w:rPr>
+        <w:t>linear</w:t>
+      </w:r>
+      <w:proofErr w:type="spellEnd"/>
+      <w:r>
+        <w:rPr>
+          <w:lang w:val="fr-FR"/>
+        </w:rPr>
+        <w:t xml:space="preserve"> force </w:t>
+      </w:r>
+      <w:proofErr w:type="spellStart"/>
+      <w:r>
+        <w:rPr>
+          <w:lang w:val="fr-FR"/>
+        </w:rPr>
+        <w:t>field</w:t>
+      </w:r>
+      <w:proofErr w:type="spellEnd"/>
+      <w:r>
+        <w:rPr>
+          <w:lang w:val="fr-FR"/>
+        </w:rPr>
+        <w:t xml:space="preserve"> </w:t>
       </w:r>
       <w:r>
         <w:rPr>
@@ -996,7 +1210,7 @@
         <w:rPr>
           <w:lang w:val="fr-FR"/>
         </w:rPr>
-        <w:t>neff2002modeling</w:t>
+        <w:t>mussa1997nonlinear</w:t>
       </w:r>
       <w:r>
         <w:rPr>
@@ -1008,43 +1222,47 @@
         <w:rPr>
           <w:lang w:val="fr-FR"/>
         </w:rPr>
-        <w:t xml:space="preserve">, non-linear force field </w:t>
-      </w:r>
-      <w:r>
-        <w:rPr>
-          <w:lang w:val="fr-FR"/>
-        </w:rPr>
-        <w:t>\cite{</w:t>
-      </w:r>
-      <w:r>
-        <w:rPr>
-          <w:lang w:val="fr-FR"/>
-        </w:rPr>
-        <w:t>mussa1997nonlinear</w:t>
-      </w:r>
-      <w:r>
-        <w:rPr>
-          <w:lang w:val="fr-FR"/>
-        </w:rPr>
-        <w:t>}</w:t>
-      </w:r>
-      <w:r>
-        <w:rPr>
-          <w:lang w:val="fr-FR"/>
-        </w:rPr>
         <w:t>)</w:t>
       </w:r>
       <w:r>
         <w:rPr>
           <w:lang w:val="fr-FR"/>
         </w:rPr>
-        <w:t>, la méthode la plus commune est le "proportionnal-derivative control" (PD-control).</w:t>
-      </w:r>
-      <w:r>
-        <w:rPr>
-          <w:lang w:val="fr-FR"/>
-        </w:rPr>
-        <w:t xml:space="preserve"> Un PD-controleur calcule un torque pour chaque articulation linéairement proportionnel à la différence entre l'état actuel et l'état désiré.  Il prend en compte la différence entre les angles mais aussi la différence entre les vitesses angulaires </w:t>
+        <w:t>, la méthode la plus commune est le "</w:t>
+      </w:r>
+      <w:proofErr w:type="spellStart"/>
+      <w:r>
+        <w:rPr>
+          <w:lang w:val="fr-FR"/>
+        </w:rPr>
+        <w:t>proportionnal-derivative</w:t>
+      </w:r>
+      <w:proofErr w:type="spellEnd"/>
+      <w:r>
+        <w:rPr>
+          <w:lang w:val="fr-FR"/>
+        </w:rPr>
+        <w:t xml:space="preserve"> control" (PD-control).</w:t>
+      </w:r>
+      <w:r>
+        <w:rPr>
+          <w:lang w:val="fr-FR"/>
+        </w:rPr>
+        <w:t xml:space="preserve"> Un PD-</w:t>
+      </w:r>
+      <w:proofErr w:type="spellStart"/>
+      <w:r>
+        <w:rPr>
+          <w:lang w:val="fr-FR"/>
+        </w:rPr>
+        <w:t>controleur</w:t>
+      </w:r>
+      <w:proofErr w:type="spellEnd"/>
+      <w:r>
+        <w:rPr>
+          <w:lang w:val="fr-FR"/>
+        </w:rPr>
+        <w:t xml:space="preserve"> calcule un torque pour chaque articulation linéairement proportionnel à la différence entre l'état actuel et l'état désiré.  Il prend en compte la différence entre les angles mais aussi la différence entre les vitesses angulaires </w:t>
       </w:r>
     </w:p>
     <w:p>
@@ -1084,19 +1302,19 @@
           <w:szCs w:val="24"/>
           <w:lang w:val="fr-FR"/>
         </w:rPr>
-        <w:t>\tau=k_p(\theta_d - \theta) + k_v(\dot{\theta_d} - \dot{\theta})</w:t>
-      </w:r>
-    </w:p>
-    <w:p>
-      <w:pPr>
-        <w:spacing w:after="0" w:line="240" w:lineRule="auto"/>
+        <w:t>\tau=</w:t>
+      </w:r>
+      <w:proofErr w:type="spellStart"/>
+      <w:r>
         <w:rPr>
           <w:rFonts w:ascii="Times New Roman" w:eastAsia="Times New Roman" w:hAnsi="Times New Roman" w:cs="Times New Roman"/>
           <w:sz w:val="24"/>
           <w:szCs w:val="24"/>
           <w:lang w:val="fr-FR"/>
         </w:rPr>
-      </w:pPr>
+        <w:t>k_p</w:t>
+      </w:r>
+      <w:proofErr w:type="spellEnd"/>
       <w:r>
         <w:rPr>
           <w:rFonts w:ascii="Times New Roman" w:eastAsia="Times New Roman" w:hAnsi="Times New Roman" w:cs="Times New Roman"/>
@@ -1104,6 +1322,146 @@
           <w:szCs w:val="24"/>
           <w:lang w:val="fr-FR"/>
         </w:rPr>
+        <w:t>(\</w:t>
+      </w:r>
+      <w:proofErr w:type="spellStart"/>
+      <w:r>
+        <w:rPr>
+          <w:rFonts w:ascii="Times New Roman" w:eastAsia="Times New Roman" w:hAnsi="Times New Roman" w:cs="Times New Roman"/>
+          <w:sz w:val="24"/>
+          <w:szCs w:val="24"/>
+          <w:lang w:val="fr-FR"/>
+        </w:rPr>
+        <w:t>theta_d</w:t>
+      </w:r>
+      <w:proofErr w:type="spellEnd"/>
+      <w:r>
+        <w:rPr>
+          <w:rFonts w:ascii="Times New Roman" w:eastAsia="Times New Roman" w:hAnsi="Times New Roman" w:cs="Times New Roman"/>
+          <w:sz w:val="24"/>
+          <w:szCs w:val="24"/>
+          <w:lang w:val="fr-FR"/>
+        </w:rPr>
+        <w:t xml:space="preserve"> - \</w:t>
+      </w:r>
+      <w:proofErr w:type="spellStart"/>
+      <w:r>
+        <w:rPr>
+          <w:rFonts w:ascii="Times New Roman" w:eastAsia="Times New Roman" w:hAnsi="Times New Roman" w:cs="Times New Roman"/>
+          <w:sz w:val="24"/>
+          <w:szCs w:val="24"/>
+          <w:lang w:val="fr-FR"/>
+        </w:rPr>
+        <w:t>theta</w:t>
+      </w:r>
+      <w:proofErr w:type="spellEnd"/>
+      <w:r>
+        <w:rPr>
+          <w:rFonts w:ascii="Times New Roman" w:eastAsia="Times New Roman" w:hAnsi="Times New Roman" w:cs="Times New Roman"/>
+          <w:sz w:val="24"/>
+          <w:szCs w:val="24"/>
+          <w:lang w:val="fr-FR"/>
+        </w:rPr>
+        <w:t xml:space="preserve">) + </w:t>
+      </w:r>
+      <w:proofErr w:type="spellStart"/>
+      <w:r>
+        <w:rPr>
+          <w:rFonts w:ascii="Times New Roman" w:eastAsia="Times New Roman" w:hAnsi="Times New Roman" w:cs="Times New Roman"/>
+          <w:sz w:val="24"/>
+          <w:szCs w:val="24"/>
+          <w:lang w:val="fr-FR"/>
+        </w:rPr>
+        <w:t>k_</w:t>
+      </w:r>
+      <w:proofErr w:type="gramStart"/>
+      <w:r>
+        <w:rPr>
+          <w:rFonts w:ascii="Times New Roman" w:eastAsia="Times New Roman" w:hAnsi="Times New Roman" w:cs="Times New Roman"/>
+          <w:sz w:val="24"/>
+          <w:szCs w:val="24"/>
+          <w:lang w:val="fr-FR"/>
+        </w:rPr>
+        <w:t>v</w:t>
+      </w:r>
+      <w:proofErr w:type="spellEnd"/>
+      <w:r>
+        <w:rPr>
+          <w:rFonts w:ascii="Times New Roman" w:eastAsia="Times New Roman" w:hAnsi="Times New Roman" w:cs="Times New Roman"/>
+          <w:sz w:val="24"/>
+          <w:szCs w:val="24"/>
+          <w:lang w:val="fr-FR"/>
+        </w:rPr>
+        <w:t>(</w:t>
+      </w:r>
+      <w:proofErr w:type="gramEnd"/>
+      <w:r>
+        <w:rPr>
+          <w:rFonts w:ascii="Times New Roman" w:eastAsia="Times New Roman" w:hAnsi="Times New Roman" w:cs="Times New Roman"/>
+          <w:sz w:val="24"/>
+          <w:szCs w:val="24"/>
+          <w:lang w:val="fr-FR"/>
+        </w:rPr>
+        <w:t>\dot{\</w:t>
+      </w:r>
+      <w:proofErr w:type="spellStart"/>
+      <w:r>
+        <w:rPr>
+          <w:rFonts w:ascii="Times New Roman" w:eastAsia="Times New Roman" w:hAnsi="Times New Roman" w:cs="Times New Roman"/>
+          <w:sz w:val="24"/>
+          <w:szCs w:val="24"/>
+          <w:lang w:val="fr-FR"/>
+        </w:rPr>
+        <w:t>theta_d</w:t>
+      </w:r>
+      <w:proofErr w:type="spellEnd"/>
+      <w:r>
+        <w:rPr>
+          <w:rFonts w:ascii="Times New Roman" w:eastAsia="Times New Roman" w:hAnsi="Times New Roman" w:cs="Times New Roman"/>
+          <w:sz w:val="24"/>
+          <w:szCs w:val="24"/>
+          <w:lang w:val="fr-FR"/>
+        </w:rPr>
+        <w:t>} - \dot{\</w:t>
+      </w:r>
+      <w:proofErr w:type="spellStart"/>
+      <w:r>
+        <w:rPr>
+          <w:rFonts w:ascii="Times New Roman" w:eastAsia="Times New Roman" w:hAnsi="Times New Roman" w:cs="Times New Roman"/>
+          <w:sz w:val="24"/>
+          <w:szCs w:val="24"/>
+          <w:lang w:val="fr-FR"/>
+        </w:rPr>
+        <w:t>theta</w:t>
+      </w:r>
+      <w:proofErr w:type="spellEnd"/>
+      <w:r>
+        <w:rPr>
+          <w:rFonts w:ascii="Times New Roman" w:eastAsia="Times New Roman" w:hAnsi="Times New Roman" w:cs="Times New Roman"/>
+          <w:sz w:val="24"/>
+          <w:szCs w:val="24"/>
+          <w:lang w:val="fr-FR"/>
+        </w:rPr>
+        <w:t>})</w:t>
+      </w:r>
+    </w:p>
+    <w:p>
+      <w:pPr>
+        <w:spacing w:after="0" w:line="240" w:lineRule="auto"/>
+        <w:rPr>
+          <w:rFonts w:ascii="Times New Roman" w:eastAsia="Times New Roman" w:hAnsi="Times New Roman" w:cs="Times New Roman"/>
+          <w:sz w:val="24"/>
+          <w:szCs w:val="24"/>
+          <w:lang w:val="fr-FR"/>
+        </w:rPr>
+      </w:pPr>
+      <w:r>
+        <w:rPr>
+          <w:rFonts w:ascii="Times New Roman" w:eastAsia="Times New Roman" w:hAnsi="Times New Roman" w:cs="Times New Roman"/>
+          <w:sz w:val="24"/>
+          <w:szCs w:val="24"/>
+          <w:lang w:val="fr-FR"/>
+        </w:rPr>
         <w:t>\]</w:t>
       </w:r>
     </w:p>
@@ -1134,14 +1492,36 @@
         <w:rPr>
           <w:lang w:val="fr-FR"/>
         </w:rPr>
-        <w:t xml:space="preserve"> les systèmes basés sur un PD-controler on trouve notamment le SIMBICON </w:t>
-      </w:r>
-      <w:r>
-        <w:rPr>
-          <w:lang w:val="fr-FR"/>
-        </w:rPr>
-        <w:t>\cite{</w:t>
-      </w:r>
+        <w:t xml:space="preserve"> les systèmes basés sur un PD-</w:t>
+      </w:r>
+      <w:proofErr w:type="spellStart"/>
+      <w:r>
+        <w:rPr>
+          <w:lang w:val="fr-FR"/>
+        </w:rPr>
+        <w:t>controler</w:t>
+      </w:r>
+      <w:proofErr w:type="spellEnd"/>
+      <w:r>
+        <w:rPr>
+          <w:lang w:val="fr-FR"/>
+        </w:rPr>
+        <w:t xml:space="preserve"> on trouve notamment le SIMBICON </w:t>
+      </w:r>
+      <w:r>
+        <w:rPr>
+          <w:lang w:val="fr-FR"/>
+        </w:rPr>
+        <w:t>\</w:t>
+      </w:r>
+      <w:proofErr w:type="gramStart"/>
+      <w:r>
+        <w:rPr>
+          <w:lang w:val="fr-FR"/>
+        </w:rPr>
+        <w:t>cite{</w:t>
+      </w:r>
+      <w:proofErr w:type="gramEnd"/>
       <w:r>
         <w:rPr>
           <w:lang w:val="fr-FR"/>
@@ -1334,12 +1714,14 @@
         </w:rPr>
         <w:t>\</w:t>
       </w:r>
+      <w:proofErr w:type="spellStart"/>
       <w:r>
         <w:rPr>
           <w:rStyle w:val="kw1"/>
         </w:rPr>
         <w:t>includegraphics</w:t>
       </w:r>
+      <w:proofErr w:type="spellEnd"/>
       <w:r>
         <w:rPr>
           <w:rStyle w:val="sy0"/>
@@ -1387,6 +1769,7 @@
         </w:rPr>
         <w:t>\</w:t>
       </w:r>
+      <w:proofErr w:type="spellStart"/>
       <w:r>
         <w:rPr>
           <w:rStyle w:val="kw1"/>
@@ -1394,6 +1777,7 @@
         </w:rPr>
         <w:t>caption</w:t>
       </w:r>
+      <w:proofErr w:type="spellEnd"/>
       <w:r>
         <w:rPr>
           <w:rStyle w:val="sy0"/>
@@ -1412,8 +1796,16 @@
         <w:rPr>
           <w:lang w:val="fr-FR"/>
         </w:rPr>
-        <w:t>\cite{</w:t>
-      </w:r>
+        <w:t>\</w:t>
+      </w:r>
+      <w:proofErr w:type="gramStart"/>
+      <w:r>
+        <w:rPr>
+          <w:lang w:val="fr-FR"/>
+        </w:rPr>
+        <w:t>cite{</w:t>
+      </w:r>
+      <w:proofErr w:type="gramEnd"/>
       <w:r>
         <w:rPr>
           <w:lang w:val="fr-FR"/>
@@ -1472,6 +1864,7 @@
         </w:rPr>
         <w:t>{</w:t>
       </w:r>
+      <w:proofErr w:type="spellStart"/>
       <w:r>
         <w:rPr>
           <w:rStyle w:val="re9"/>
@@ -1484,6 +1877,7 @@
         </w:rPr>
         <w:t>state_machine</w:t>
       </w:r>
+      <w:proofErr w:type="spellEnd"/>
       <w:r>
         <w:rPr>
           <w:rStyle w:val="sy0"/>
@@ -1544,7 +1938,21 @@
         <w:rPr>
           <w:lang w:val="fr-FR"/>
         </w:rPr>
-        <w:t>Le défaut du PD-controler est qu'il est nécessaire de connaitre les bonnes valeurs pour les gains si l'on veut obtenir un résultat correct. Des gains trop faibles ne permettrait pas de suivre le mouvement définit. Des gains trop forts provoqueraient un mouvement saccadé et des possibles oscillations autour de la position désirée. On peut déterminer les bon</w:t>
+        <w:t>Le défaut du PD-</w:t>
+      </w:r>
+      <w:proofErr w:type="spellStart"/>
+      <w:r>
+        <w:rPr>
+          <w:lang w:val="fr-FR"/>
+        </w:rPr>
+        <w:t>controler</w:t>
+      </w:r>
+      <w:proofErr w:type="spellEnd"/>
+      <w:r>
+        <w:rPr>
+          <w:lang w:val="fr-FR"/>
+        </w:rPr>
+        <w:t xml:space="preserve"> est qu'il est nécessaire de connaitre les bonnes valeurs pour les gains si l'on veut obtenir un résultat correct. Des gains trop faibles ne permettrait pas de suivre le mouvement définit. Des gains trop forts provoqueraient un mouvement saccadé et des possibles oscillations autour de la position désirée. On peut déterminer les bon</w:t>
       </w:r>
       <w:r>
         <w:rPr>
@@ -1586,7 +1994,21 @@
         <w:rPr>
           <w:lang w:val="fr-FR"/>
         </w:rPr>
-        <w:t xml:space="preserve"> Pour pallier à ce problème le SIMBICON utilise un système de feedforward sur les moments des articulations permettant ainsi d'obtenir une partie des moments nécessaire sans avoir à utiliser des gains élevés. </w:t>
+        <w:t xml:space="preserve"> Pour pallier à ce problème le SIMBICON utilise un système de </w:t>
+      </w:r>
+      <w:proofErr w:type="spellStart"/>
+      <w:r>
+        <w:rPr>
+          <w:lang w:val="fr-FR"/>
+        </w:rPr>
+        <w:t>feedforward</w:t>
+      </w:r>
+      <w:proofErr w:type="spellEnd"/>
+      <w:r>
+        <w:rPr>
+          <w:lang w:val="fr-FR"/>
+        </w:rPr>
+        <w:t xml:space="preserve"> sur les moments des articulations permettant ainsi d'obtenir une partie des moments nécessaire sans avoir à utiliser des gains élevés. </w:t>
       </w:r>
       <w:r>
         <w:rPr>
@@ -1610,8 +2032,16 @@
         <w:rPr>
           <w:lang w:val="fr-FR"/>
         </w:rPr>
-        <w:t>\cite{</w:t>
-      </w:r>
+        <w:t>\</w:t>
+      </w:r>
+      <w:proofErr w:type="gramStart"/>
+      <w:r>
+        <w:rPr>
+          <w:lang w:val="fr-FR"/>
+        </w:rPr>
+        <w:t>cite{</w:t>
+      </w:r>
+      <w:proofErr w:type="gramEnd"/>
       <w:r>
         <w:rPr>
           <w:lang w:val="fr-FR"/>
@@ -1639,6 +2069,7 @@
           <w:lang w:val="fr-FR"/>
         </w:rPr>
       </w:pPr>
+      <w:bookmarkStart w:id="0" w:name="_GoBack"/>
     </w:p>
     <w:p>
       <w:pPr>
@@ -1653,7 +2084,21 @@
         <w:rPr>
           <w:lang w:val="fr-FR"/>
         </w:rPr>
-        <w:t>\subsubsection{</w:t>
+        <w:t>\</w:t>
+      </w:r>
+      <w:proofErr w:type="spellStart"/>
+      <w:r>
+        <w:rPr>
+          <w:lang w:val="fr-FR"/>
+        </w:rPr>
+        <w:t>subsubsection</w:t>
+      </w:r>
+      <w:proofErr w:type="spellEnd"/>
+      <w:r>
+        <w:rPr>
+          <w:lang w:val="fr-FR"/>
+        </w:rPr>
+        <w:t>{</w:t>
       </w:r>
       <w:r>
         <w:rPr>
@@ -1669,15 +2114,6 @@
         </w:rPr>
         <w:t>}</w:t>
       </w:r>
-      <w:r>
-        <w:rPr>
-          <w:b/>
-          <w:lang w:val="fr-FR"/>
-        </w:rPr>
-        <w:t xml:space="preserve"> \newline</w:t>
-      </w:r>
-      <w:bookmarkStart w:id="0" w:name="_GoBack"/>
-      <w:bookmarkEnd w:id="0"/>
     </w:p>
     <w:p>
       <w:pPr>
@@ -1757,7 +2193,49 @@
         <w:rPr>
           <w:lang w:val="fr-FR"/>
         </w:rPr>
-        <w:t>Parmi les autres systèmes de placement intelligent du pied on trouve l'utilisation d'un inversed pendulum model (IPM) *citation* *citation*. En plus de permettre l'équilibre l'IPM possède l'avantage de pouvoir complètement définir le mouvement de la marche humaine utilisant des paramètres plus haut niveau tel que la hauteur des pas. Un avantage majeur d'un tel système est que l'on obtient une définition indépendante des caractéristiques physique du squelette offrant ainsi un grande flexibilité. Bien que très performant l'utilisation d'un IPM limite le déplacement à de la marche. De plus l'utilisation d'un IPM pour générer le mouvement complet de la jambe de balance limite grandement les styles de déplacement possibles</w:t>
+        <w:t xml:space="preserve">Parmi les autres systèmes de placement intelligent du pied on trouve l'utilisation d'un </w:t>
+      </w:r>
+      <w:proofErr w:type="spellStart"/>
+      <w:r>
+        <w:rPr>
+          <w:lang w:val="fr-FR"/>
+        </w:rPr>
+        <w:t>inversed</w:t>
+      </w:r>
+      <w:proofErr w:type="spellEnd"/>
+      <w:r>
+        <w:rPr>
+          <w:lang w:val="fr-FR"/>
+        </w:rPr>
+        <w:t xml:space="preserve"> </w:t>
+      </w:r>
+      <w:proofErr w:type="spellStart"/>
+      <w:r>
+        <w:rPr>
+          <w:lang w:val="fr-FR"/>
+        </w:rPr>
+        <w:t>pendulum</w:t>
+      </w:r>
+      <w:proofErr w:type="spellEnd"/>
+      <w:r>
+        <w:rPr>
+          <w:lang w:val="fr-FR"/>
+        </w:rPr>
+        <w:t xml:space="preserve"> model (IPM) *citation* *citation*. En plus de permettre l'équilibre l'IPM possède l'avantage de pouvoir complètement définir le mouvement de la marche humaine utilisant des paramètres plus haut niveau tel que la hauteur des pas. Un avantage majeur d'un tel système est que l'on obtient une définition indépendante des caractéristiques physique du squelette offrant ainsi </w:t>
+      </w:r>
+      <w:proofErr w:type="gramStart"/>
+      <w:r>
+        <w:rPr>
+          <w:lang w:val="fr-FR"/>
+        </w:rPr>
+        <w:t>un</w:t>
+      </w:r>
+      <w:proofErr w:type="gramEnd"/>
+      <w:r>
+        <w:rPr>
+          <w:lang w:val="fr-FR"/>
+        </w:rPr>
+        <w:t xml:space="preserve"> grande flexibilité. Bien que très performant l'utilisation d'un IPM limite le déplacement à de la marche. De plus l'utilisation d'un IPM pour générer le mouvement complet de la jambe de balance limite grandement les styles de déplacement possibles</w:t>
       </w:r>
       <w:r>
         <w:rPr>
@@ -1792,7 +2270,21 @@
         <w:rPr>
           <w:lang w:val="fr-FR"/>
         </w:rPr>
-        <w:t>\subsubsection{</w:t>
+        <w:t>\</w:t>
+      </w:r>
+      <w:proofErr w:type="spellStart"/>
+      <w:r>
+        <w:rPr>
+          <w:lang w:val="fr-FR"/>
+        </w:rPr>
+        <w:t>subsubsection</w:t>
+      </w:r>
+      <w:proofErr w:type="spellEnd"/>
+      <w:r>
+        <w:rPr>
+          <w:lang w:val="fr-FR"/>
+        </w:rPr>
+        <w:t>{</w:t>
       </w:r>
       <w:r>
         <w:rPr>
@@ -1899,7 +2391,35 @@
         <w:rPr>
           <w:lang w:val="fr-FR"/>
         </w:rPr>
-        <w:t>Cependant ce système ne permet pas de suivre correctement les vitesses si les poid du contrôler sont incorrect. Particulièrement si l'on place le personnage dans un milieu entravant son déplacement il serait nécessaire de retrouver les gains adaptés, si donné que ces gains existent. De plus l'application d'une force virtuelle reste limité par les valeurs maximales des moments aux articulations. Ce qui veux dire que si le milieu gène beaucoup le mouvement, cette stratégie de contrôle devient invalide.</w:t>
+        <w:t xml:space="preserve">Cependant ce système ne permet pas de suivre correctement les vitesses si les </w:t>
+      </w:r>
+      <w:proofErr w:type="spellStart"/>
+      <w:r>
+        <w:rPr>
+          <w:lang w:val="fr-FR"/>
+        </w:rPr>
+        <w:t>poid</w:t>
+      </w:r>
+      <w:proofErr w:type="spellEnd"/>
+      <w:r>
+        <w:rPr>
+          <w:lang w:val="fr-FR"/>
+        </w:rPr>
+        <w:t xml:space="preserve"> du contrôler sont incorrect. Particulièrement si l'on place le personnage dans un milieu entravant son déplacement il serait nécessaire de retrouver les gains adaptés, si donné que ces gains existent. De plus l'application d'une force virtuelle reste </w:t>
+      </w:r>
+      <w:proofErr w:type="gramStart"/>
+      <w:r>
+        <w:rPr>
+          <w:lang w:val="fr-FR"/>
+        </w:rPr>
+        <w:t>limité</w:t>
+      </w:r>
+      <w:proofErr w:type="gramEnd"/>
+      <w:r>
+        <w:rPr>
+          <w:lang w:val="fr-FR"/>
+        </w:rPr>
+        <w:t xml:space="preserve"> par les valeurs maximales des moments aux articulations. Ce qui veux dire que si le milieu gène beaucoup le mouvement, cette stratégie de contrôle devient invalide.</w:t>
       </w:r>
     </w:p>
     <w:p>
@@ -1928,7 +2448,21 @@
         <w:rPr>
           <w:lang w:val="fr-FR"/>
         </w:rPr>
-        <w:t>\subsubsection{</w:t>
+        <w:t>\</w:t>
+      </w:r>
+      <w:proofErr w:type="spellStart"/>
+      <w:r>
+        <w:rPr>
+          <w:lang w:val="fr-FR"/>
+        </w:rPr>
+        <w:t>subsubsection</w:t>
+      </w:r>
+      <w:proofErr w:type="spellEnd"/>
+      <w:r>
+        <w:rPr>
+          <w:lang w:val="fr-FR"/>
+        </w:rPr>
+        <w:t>{</w:t>
       </w:r>
       <w:r>
         <w:rPr>
@@ -1981,7 +2515,63 @@
         <w:rPr>
           <w:lang w:val="fr-FR"/>
         </w:rPr>
-        <w:t xml:space="preserve"> La plupart des travaux placent le personnage en milieu aqueux (*citer les  articles*). On trouve également des articles utilisant un fluide pour simuler l'effet du vent sur le personnage (*citation*). Cependant ces contrôleurs sont utilisés pour simuler de la nage et non de la marche. Dans les articles discutant des simulations de vent généralement le personnage est entièrement immergé dans le fluide *citation*. De plus dans ce genre de situation l'effet de la poussée d'Archimède est ignoré. Dans le cadre de la simulation de l'eau de nombreux articles se servent d'un modèle basé sur les équations de Navier Stockes (*article que j'avais qui util navier stocke pr prem fois stem 99 je crois*) </w:t>
+        <w:t xml:space="preserve"> La plupart des travaux placent le personnage en milieu aqueux (*citer les  articles*). On trouve également des articles utilisant un fluide pour simuler l'effet du vent sur le personnage (*citation*). Cependant ces contrôleurs sont utilisés pour simuler de la nage et non de la marche. Dans les articles discutant des simulations de vent généralement le personnage est entièrement immergé dans le fluide *citation*. De plus dans ce genre de situation l'effet de la poussée d'Archimède est ignoré. Dans le cadre de la simulation de l'eau de nombreux articles se servent d'un modèle basé sur les équations de Navier Stockes (*article que j'avais qui </w:t>
+      </w:r>
+      <w:proofErr w:type="spellStart"/>
+      <w:r>
+        <w:rPr>
+          <w:lang w:val="fr-FR"/>
+        </w:rPr>
+        <w:t>util</w:t>
+      </w:r>
+      <w:proofErr w:type="spellEnd"/>
+      <w:r>
+        <w:rPr>
+          <w:lang w:val="fr-FR"/>
+        </w:rPr>
+        <w:t xml:space="preserve"> </w:t>
+      </w:r>
+      <w:proofErr w:type="spellStart"/>
+      <w:r>
+        <w:rPr>
+          <w:lang w:val="fr-FR"/>
+        </w:rPr>
+        <w:t>navier</w:t>
+      </w:r>
+      <w:proofErr w:type="spellEnd"/>
+      <w:r>
+        <w:rPr>
+          <w:lang w:val="fr-FR"/>
+        </w:rPr>
+        <w:t xml:space="preserve"> stocke </w:t>
+      </w:r>
+      <w:proofErr w:type="spellStart"/>
+      <w:r>
+        <w:rPr>
+          <w:lang w:val="fr-FR"/>
+        </w:rPr>
+        <w:t>pr</w:t>
+      </w:r>
+      <w:proofErr w:type="spellEnd"/>
+      <w:r>
+        <w:rPr>
+          <w:lang w:val="fr-FR"/>
+        </w:rPr>
+        <w:t xml:space="preserve"> </w:t>
+      </w:r>
+      <w:proofErr w:type="spellStart"/>
+      <w:r>
+        <w:rPr>
+          <w:lang w:val="fr-FR"/>
+        </w:rPr>
+        <w:t>prem</w:t>
+      </w:r>
+      <w:proofErr w:type="spellEnd"/>
+      <w:r>
+        <w:rPr>
+          <w:lang w:val="fr-FR"/>
+        </w:rPr>
+        <w:t xml:space="preserve"> fois stem 99 je crois*) </w:t>
       </w:r>
       <w:r>
         <w:rPr>
@@ -2017,7 +2607,21 @@
         <w:rPr>
           <w:lang w:val="fr-FR"/>
         </w:rPr>
-        <w:t>\subsubsection{</w:t>
+        <w:t>\</w:t>
+      </w:r>
+      <w:proofErr w:type="spellStart"/>
+      <w:r>
+        <w:rPr>
+          <w:lang w:val="fr-FR"/>
+        </w:rPr>
+        <w:t>subsubsection</w:t>
+      </w:r>
+      <w:proofErr w:type="spellEnd"/>
+      <w:r>
+        <w:rPr>
+          <w:lang w:val="fr-FR"/>
+        </w:rPr>
+        <w:t>{</w:t>
       </w:r>
       <w:r>
         <w:rPr>
@@ -2053,8 +2657,24 @@
           <w:lang w:val="fr-FR"/>
         </w:rPr>
         <w:tab/>
-        <w:t>La marche en milieu aquatique a été le sujet de plusieurs études dans le milieu de la bio-mécanique</w:t>
-      </w:r>
+        <w:t xml:space="preserve">La marche en milieu aquatique a été le sujet de plusieurs études dans le milieu de la </w:t>
+      </w:r>
+      <w:proofErr w:type="spellStart"/>
+      <w:r>
+        <w:rPr>
+          <w:lang w:val="fr-FR"/>
+        </w:rPr>
+        <w:t>bio-</w:t>
+      </w:r>
+      <w:proofErr w:type="gramStart"/>
+      <w:r>
+        <w:rPr>
+          <w:lang w:val="fr-FR"/>
+        </w:rPr>
+        <w:t>mécanique</w:t>
+      </w:r>
+      <w:proofErr w:type="spellEnd"/>
+      <w:proofErr w:type="gramEnd"/>
       <w:r>
         <w:rPr>
           <w:lang w:val="fr-FR"/>
@@ -2071,8 +2691,51 @@
         <w:rPr>
           <w:lang w:val="fr-FR"/>
         </w:rPr>
-        <w:t>Certains de ces travaux travaillent sur les différences provoquées par la présence de l'eau *citer le premier du dossier *. Cependant  ces travaux utilisent des niveau d'eau se situant  *metre les noms des niveau et leur signification*. C’est-à-dire que l'impact de l'eau sur le torse et toujours présent ce qui modifie fortement les résultat par rapport à notre situation.</w:t>
-      </w:r>
+        <w:t xml:space="preserve">Certains de ces travaux travaillent sur les différences provoquées par la présence de l'eau *citer le premier du dossier *. Cependant  ces travaux utilisent des </w:t>
+      </w:r>
+      <w:proofErr w:type="gramStart"/>
+      <w:r>
+        <w:rPr>
+          <w:lang w:val="fr-FR"/>
+        </w:rPr>
+        <w:t>niveau</w:t>
+      </w:r>
+      <w:proofErr w:type="gramEnd"/>
+      <w:r>
+        <w:rPr>
+          <w:lang w:val="fr-FR"/>
+        </w:rPr>
+        <w:t xml:space="preserve"> d'eau se situant  *</w:t>
+      </w:r>
+      <w:proofErr w:type="spellStart"/>
+      <w:r>
+        <w:rPr>
+          <w:lang w:val="fr-FR"/>
+        </w:rPr>
+        <w:t>metre</w:t>
+      </w:r>
+      <w:proofErr w:type="spellEnd"/>
+      <w:r>
+        <w:rPr>
+          <w:lang w:val="fr-FR"/>
+        </w:rPr>
+        <w:t xml:space="preserve"> les noms des niveau et leur signification*. C’est-à-dire que l'impact de l'eau sur le torse et toujours présent ce qui modifie fortement </w:t>
+      </w:r>
+      <w:proofErr w:type="gramStart"/>
+      <w:r>
+        <w:rPr>
+          <w:lang w:val="fr-FR"/>
+        </w:rPr>
+        <w:t>les résultat</w:t>
+      </w:r>
+      <w:proofErr w:type="gramEnd"/>
+      <w:r>
+        <w:rPr>
+          <w:lang w:val="fr-FR"/>
+        </w:rPr>
+        <w:t xml:space="preserve"> par rapport à notre situation.</w:t>
+      </w:r>
+      <w:bookmarkEnd w:id="0"/>
     </w:p>
     <w:sectPr>
       <w:pgSz w:w="12240" w:h="15840"/>

</xml_diff>